<commit_message>
uploaded docx version of updated Next Steps document too
</commit_message>
<xml_diff>
--- a/docassemble/RFApackage/data/templates/RFApackage_next_steps.docx
+++ b/docassemble/RFApackage/data/templates/RFApackage_next_steps.docx
@@ -28,11 +28,16 @@
       <w:pPr>
         <w:spacing w:before="160" w:after="360"/>
         <w:sectPr>
+          <w:headerReference w:type="even" r:id="rId7"/>
+          <w:headerReference w:type="default" r:id="rId8"/>
+          <w:footerReference w:type="even" r:id="rId9"/>
+          <w:footerReference w:type="default" r:id="rId10"/>
+          <w:headerReference w:type="first" r:id="rId11"/>
+          <w:footerReference w:type="first" r:id="rId12"/>
           <w:pgSz w:w="12240" w:h="15840"/>
           <w:pgMar w:top="720" w:right="720" w:bottom="720" w:left="720" w:header="720" w:footer="720" w:gutter="0"/>
           <w:cols w:space="720"/>
-          <w:titlePg/>
-          <w:docGrid w:linePitch="360"/>
+          <w:docGrid w:linePitch="381"/>
         </w:sectPr>
       </w:pPr>
       <w:r>
@@ -87,35 +92,6 @@
       </w:pPr>
       <w:r>
         <w:t>Next steps</w:t>
-      </w:r>
-    </w:p>
-    <w:p>
-      <w:pPr>
-        <w:pStyle w:val="ListParagraph"/>
-      </w:pPr>
-      <w:r>
-        <w:t xml:space="preserve">Remember: </w:t>
-      </w:r>
-      <w:r>
-        <w:t>Do</w:t>
-      </w:r>
-      <w:r>
-        <w:t xml:space="preserve"> </w:t>
-      </w:r>
-      <w:r>
-        <w:t>n</w:t>
-      </w:r>
-      <w:r>
-        <w:t>o</w:t>
-      </w:r>
-      <w:r>
-        <w:t xml:space="preserve">t sign the </w:t>
-      </w:r>
-      <w:r>
-        <w:t>affidavit</w:t>
-      </w:r>
-      <w:r>
-        <w:t xml:space="preserve">. </w:t>
       </w:r>
     </w:p>
     <w:p>
@@ -156,7 +132,10 @@
         <w:ind w:left="720"/>
       </w:pPr>
       <w:r>
-        <w:t>Bring the forms to your local family courthouse.</w:t>
+        <w:t>Bring the forms to your local family courthouse</w:t>
+      </w:r>
+      <w:r>
+        <w:t>, or</w:t>
       </w:r>
     </w:p>
     <w:p>
@@ -181,7 +160,13 @@
         <w:t xml:space="preserve"> in Vermont</w:t>
       </w:r>
       <w:r>
-        <w:t xml:space="preserve"> and follow up with a required phone call,</w:t>
+        <w:t xml:space="preserve"> and follow up with a</w:t>
+      </w:r>
+      <w:r>
+        <w:t xml:space="preserve"> </w:t>
+      </w:r>
+      <w:r>
+        <w:t>phone call,</w:t>
       </w:r>
       <w:r>
         <w:t xml:space="preserve"> or</w:t>
@@ -197,7 +182,10 @@
         <w:ind w:left="720"/>
       </w:pPr>
       <w:r>
-        <w:t>E-file the forms through the Vermont Judiciary’s Odyssey e-filing system.</w:t>
+        <w:t>E-file the forms through the Vermont Judiciary’s Odyssey e-filing system</w:t>
+      </w:r>
+      <w:r>
+        <w:t xml:space="preserve"> and follow up with a phone call.</w:t>
       </w:r>
     </w:p>
     <w:p>
@@ -299,7 +287,7 @@
       <w:r>
         <w:t xml:space="preserve"> </w:t>
       </w:r>
-      <w:hyperlink r:id="rId7" w:history="1">
+      <w:hyperlink r:id="rId13" w:history="1">
         <w:r>
           <w:rPr>
             <w:rStyle w:val="Hyperlink"/>
@@ -323,15 +311,7 @@
         <w:t>Safety plan</w:t>
       </w:r>
       <w:r>
-        <w:t xml:space="preserve">: This is </w:t>
-      </w:r>
-      <w:proofErr w:type="gramStart"/>
-      <w:r>
-        <w:t>a good time</w:t>
-      </w:r>
-      <w:proofErr w:type="gramEnd"/>
-      <w:r>
-        <w:t xml:space="preserve"> to talk to </w:t>
+        <w:t xml:space="preserve">: This is a good time to talk to </w:t>
       </w:r>
       <w:r>
         <w:t>a</w:t>
@@ -435,7 +415,11 @@
         </w:numPr>
       </w:pPr>
       <w:r>
-        <w:t>If the judge decides you can get a temporary Relief from Abuse order, the court will send you a copy of the order and a notice with a hearing date and time. Usually, the hearing is within about two weeks.</w:t>
+        <w:t xml:space="preserve">If the judge decides you can get a temporary Relief from Abuse order, the court will send you a copy of the </w:t>
+      </w:r>
+      <w:r>
+        <w:lastRenderedPageBreak/>
+        <w:t>order and a notice with a hearing date and time. Usually, the hearing is within about two weeks.</w:t>
       </w:r>
     </w:p>
     <w:p>
@@ -447,7 +431,6 @@
         </w:numPr>
       </w:pPr>
       <w:r>
-        <w:lastRenderedPageBreak/>
         <w:t>The court will also have local police find the defendant and personally give (“serve”) the defendant a copy of the order, the hearing notice, and the Complaint and Affidavit you gave the court. The temporary order lasts until the date and time of the final hearing. The police will also take the defendant’s guns at this time, if the temporary order tells them to.</w:t>
       </w:r>
     </w:p>
@@ -508,12 +491,15 @@
         <w:t xml:space="preserve"> domestic or sexual violence</w:t>
       </w:r>
       <w:r>
-        <w:t xml:space="preserve"> advocate or contact us at Legal Services Vermont </w:t>
+        <w:t xml:space="preserve"> advocate or contact us at Legal Services </w:t>
+      </w:r>
+      <w:r>
+        <w:t xml:space="preserve">Vermont </w:t>
       </w:r>
       <w:r>
         <w:t xml:space="preserve">at </w:t>
       </w:r>
-      <w:hyperlink r:id="rId8" w:history="1">
+      <w:hyperlink r:id="rId14" w:history="1">
         <w:r>
           <w:rPr>
             <w:rStyle w:val="Hyperlink"/>
@@ -606,7 +592,7 @@
       <w:r>
         <w:t xml:space="preserve"> RFA Roadmap at </w:t>
       </w:r>
-      <w:hyperlink r:id="rId9" w:history="1">
+      <w:hyperlink r:id="rId15" w:history="1">
         <w:r>
           <w:rPr>
             <w:rStyle w:val="Hyperlink"/>
@@ -628,15 +614,7 @@
         <w:ind w:left="360"/>
       </w:pPr>
       <w:r>
-        <w:t xml:space="preserve">In </w:t>
-      </w:r>
-      <w:proofErr w:type="gramStart"/>
-      <w:r>
-        <w:t>many</w:t>
-      </w:r>
-      <w:proofErr w:type="gramEnd"/>
-      <w:r>
-        <w:t xml:space="preserve"> cases, the court will decide based on testimony from you, the defendant, and sometimes other witnesses. Testimony is usually the most important evidence in RFA cases.</w:t>
+        <w:t>In many cases, the court will decide based on testimony from you, the defendant, and sometimes other witnesses. Testimony is usually the most important evidence in RFA cases.</w:t>
       </w:r>
     </w:p>
     <w:p>
@@ -690,6 +668,7 @@
           <w:color w:val="333333"/>
           <w:szCs w:val="28"/>
         </w:rPr>
+        <w:lastRenderedPageBreak/>
         <w:t>Do you have a disability that makes it hard for you to communicate with the court or understand what is happening in your case? Ask the court about getting a Communication Support Specialist for your case.</w:t>
       </w:r>
     </w:p>
@@ -706,11 +685,7 @@
         <w:t xml:space="preserve">Be on time. </w:t>
       </w:r>
       <w:r>
-        <w:t xml:space="preserve">When you get to court, you may find out that the defendant has a lawyer. If they do, you may ask </w:t>
-      </w:r>
-      <w:r>
-        <w:lastRenderedPageBreak/>
-        <w:t>the court to “continue” (reschedule) the hearing so you have the chance to get a lawyer. Then contact us at Legal Services Vermont</w:t>
+        <w:t>When you get to court, you may find out that the defendant has a lawyer. If they do, you may ask the court to “continue” (reschedule) the hearing so you have the chance to get a lawyer. Then contact us at Legal Services Vermont</w:t>
       </w:r>
       <w:r>
         <w:t>.</w:t>
@@ -782,7 +757,10 @@
         <w:ind w:left="360"/>
       </w:pPr>
       <w:r>
-        <w:t>The RFA order lasts for a fixed amount of time. During that time, if the defendant violates the order, contact local police. Violating the order is a separate criminal charge against the defendant.</w:t>
+        <w:t xml:space="preserve">The RFA order lasts for a fixed amount of time. During that time, if the defendant violates the order, </w:t>
+      </w:r>
+      <w:r>
+        <w:t>contact local police. Violating the order is a separate criminal charge against the defendant.</w:t>
       </w:r>
     </w:p>
     <w:p>
@@ -808,10 +786,7 @@
         <w:ind w:left="360"/>
       </w:pPr>
       <w:r>
-        <w:t xml:space="preserve">Keep a copy with you so that you can prove you have a Relief from Abuse order against the defendant. Consider giving copies to others such </w:t>
-      </w:r>
-      <w:r>
-        <w:t>as your workplace, children’s school or childcare providers.</w:t>
+        <w:t>Keep a copy with you so that you can prove you have a Relief from Abuse order against the defendant. Consider giving copies to others such as your workplace, children’s school or childcare providers.</w:t>
       </w:r>
     </w:p>
     <w:p>
@@ -844,7 +819,7 @@
         <w:ind w:right="446"/>
         <w:jc w:val="both"/>
       </w:pPr>
-      <w:hyperlink r:id="rId10">
+      <w:hyperlink r:id="rId16">
         <w:r>
           <w:rPr>
             <w:rStyle w:val="Hyperlink"/>
@@ -885,7 +860,7 @@
                     <pic:cNvPicPr/>
                   </pic:nvPicPr>
                   <pic:blipFill>
-                    <a:blip r:embed="rId11" cstate="print">
+                    <a:blip r:embed="rId17" cstate="print">
                       <a:extLst>
                         <a:ext uri="{28A0092B-C50C-407E-A947-70E740481C1C}">
                           <a14:useLocalDpi xmlns:a14="http://schemas.microsoft.com/office/drawing/2010/main" val="0"/>
@@ -942,6 +917,314 @@
 </w:endnotes>
 </file>
 
+<file path=word/footer1.xml><?xml version="1.0" encoding="utf-8"?>
+<w:ftr xmlns:wpc="http://schemas.microsoft.com/office/word/2010/wordprocessingCanvas" xmlns:cx="http://schemas.microsoft.com/office/drawing/2014/chartex" xmlns:cx1="http://schemas.microsoft.com/office/drawing/2015/9/8/chartex" xmlns:cx2="http://schemas.microsoft.com/office/drawing/2015/10/21/chartex" xmlns:cx3="http://schemas.microsoft.com/office/drawing/2016/5/9/chartex" xmlns:cx4="http://schemas.microsoft.com/office/drawing/2016/5/10/chartex" xmlns:cx5="http://schemas.microsoft.com/office/drawing/2016/5/11/chartex" xmlns:cx6="http://schemas.microsoft.com/office/drawing/2016/5/12/chartex" xmlns:cx7="http://schemas.microsoft.com/office/drawing/2016/5/13/chartex" xmlns:cx8="http://schemas.microsoft.com/office/drawing/2016/5/14/chartex" xmlns:mc="http://schemas.openxmlformats.org/markup-compatibility/2006" xmlns:aink="http://schemas.microsoft.com/office/drawing/2016/ink" xmlns:am3d="http://schemas.microsoft.com/office/drawing/2017/model3d" xmlns:o="urn:schemas-microsoft-com:office:office" xmlns:oel="http://schemas.microsoft.com/office/2019/extlst" xmlns:r="http://schemas.openxmlformats.org/officeDocument/2006/relationships" xmlns:m="http://schemas.openxmlformats.org/officeDocument/2006/math" xmlns:v="urn:schemas-microsoft-com:vml" xmlns:wp14="http://schemas.microsoft.com/office/word/2010/wordprocessingDrawing" xmlns:wp="http://schemas.openxmlformats.org/drawingml/2006/wordprocessingDrawing" xmlns:w10="urn:schemas-microsoft-com:office:word" xmlns:w="http://schemas.openxmlformats.org/wordprocessingml/2006/main" xmlns:w14="http://schemas.microsoft.com/office/word/2010/wordml" xmlns:w15="http://schemas.microsoft.com/office/word/2012/wordml" xmlns:w16cex="http://schemas.microsoft.com/office/word/2018/wordml/cex" xmlns:w16cid="http://schemas.microsoft.com/office/word/2016/wordml/cid" xmlns:w16="http://schemas.microsoft.com/office/word/2018/wordml" xmlns:w16sdtdh="http://schemas.microsoft.com/office/word/2020/wordml/sdtdatahash" xmlns:w16se="http://schemas.microsoft.com/office/word/2015/wordml/symex" xmlns:wpg="http://schemas.microsoft.com/office/word/2010/wordprocessingGroup" xmlns:wpi="http://schemas.microsoft.com/office/word/2010/wordprocessingInk" xmlns:wne="http://schemas.microsoft.com/office/word/2006/wordml" xmlns:wps="http://schemas.microsoft.com/office/word/2010/wordprocessingShape" mc:Ignorable="w14 w15 w16se w16cid w16 w16cex w16sdtdh wp14">
+  <w:p>
+    <w:pPr>
+      <w:pStyle w:val="Footer"/>
+    </w:pPr>
+  </w:p>
+</w:ftr>
+</file>
+
+<file path=word/footer2.xml><?xml version="1.0" encoding="utf-8"?>
+<w:ftr xmlns:wpc="http://schemas.microsoft.com/office/word/2010/wordprocessingCanvas" xmlns:cx="http://schemas.microsoft.com/office/drawing/2014/chartex" xmlns:cx1="http://schemas.microsoft.com/office/drawing/2015/9/8/chartex" xmlns:cx2="http://schemas.microsoft.com/office/drawing/2015/10/21/chartex" xmlns:cx3="http://schemas.microsoft.com/office/drawing/2016/5/9/chartex" xmlns:cx4="http://schemas.microsoft.com/office/drawing/2016/5/10/chartex" xmlns:cx5="http://schemas.microsoft.com/office/drawing/2016/5/11/chartex" xmlns:cx6="http://schemas.microsoft.com/office/drawing/2016/5/12/chartex" xmlns:cx7="http://schemas.microsoft.com/office/drawing/2016/5/13/chartex" xmlns:cx8="http://schemas.microsoft.com/office/drawing/2016/5/14/chartex" xmlns:mc="http://schemas.openxmlformats.org/markup-compatibility/2006" xmlns:aink="http://schemas.microsoft.com/office/drawing/2016/ink" xmlns:am3d="http://schemas.microsoft.com/office/drawing/2017/model3d" xmlns:o="urn:schemas-microsoft-com:office:office" xmlns:oel="http://schemas.microsoft.com/office/2019/extlst" xmlns:r="http://schemas.openxmlformats.org/officeDocument/2006/relationships" xmlns:m="http://schemas.openxmlformats.org/officeDocument/2006/math" xmlns:v="urn:schemas-microsoft-com:vml" xmlns:wp14="http://schemas.microsoft.com/office/word/2010/wordprocessingDrawing" xmlns:wp="http://schemas.openxmlformats.org/drawingml/2006/wordprocessingDrawing" xmlns:w10="urn:schemas-microsoft-com:office:word" xmlns:w="http://schemas.openxmlformats.org/wordprocessingml/2006/main" xmlns:w14="http://schemas.microsoft.com/office/word/2010/wordml" xmlns:w15="http://schemas.microsoft.com/office/word/2012/wordml" xmlns:w16cex="http://schemas.microsoft.com/office/word/2018/wordml/cex" xmlns:w16cid="http://schemas.microsoft.com/office/word/2016/wordml/cid" xmlns:w16="http://schemas.microsoft.com/office/word/2018/wordml" xmlns:w16sdtdh="http://schemas.microsoft.com/office/word/2020/wordml/sdtdatahash" xmlns:w16se="http://schemas.microsoft.com/office/word/2015/wordml/symex" xmlns:wpg="http://schemas.microsoft.com/office/word/2010/wordprocessingGroup" xmlns:wpi="http://schemas.microsoft.com/office/word/2010/wordprocessingInk" xmlns:wne="http://schemas.microsoft.com/office/word/2006/wordml" xmlns:wps="http://schemas.microsoft.com/office/word/2010/wordprocessingShape" mc:Ignorable="w14 w15 w16se w16cid w16 w16cex w16sdtdh wp14">
+  <w:sdt>
+    <w:sdtPr>
+      <w:id w:val="1924688319"/>
+      <w:docPartObj>
+        <w:docPartGallery w:val="Page Numbers (Bottom of Page)"/>
+        <w:docPartUnique/>
+      </w:docPartObj>
+    </w:sdtPr>
+    <w:sdtContent>
+      <w:sdt>
+        <w:sdtPr>
+          <w:id w:val="-86929060"/>
+          <w:docPartObj>
+            <w:docPartGallery w:val="Page Numbers (Top of Page)"/>
+            <w:docPartUnique/>
+          </w:docPartObj>
+        </w:sdtPr>
+        <w:sdtContent>
+          <w:p>
+            <w:pPr>
+              <w:pStyle w:val="Footer"/>
+              <w:jc w:val="center"/>
+            </w:pPr>
+            <w:r>
+              <w:rPr>
+                <w:b/>
+                <w:bCs/>
+                <w:sz w:val="24"/>
+                <w:szCs w:val="24"/>
+              </w:rPr>
+              <w:t xml:space="preserve">Page </w:t>
+            </w:r>
+            <w:r>
+              <w:rPr>
+                <w:b/>
+                <w:bCs/>
+                <w:sz w:val="24"/>
+                <w:szCs w:val="24"/>
+              </w:rPr>
+              <w:fldChar w:fldCharType="begin"/>
+            </w:r>
+            <w:r>
+              <w:rPr>
+                <w:b/>
+                <w:bCs/>
+                <w:sz w:val="24"/>
+                <w:szCs w:val="24"/>
+              </w:rPr>
+              <w:instrText xml:space="preserve"> PAGE </w:instrText>
+            </w:r>
+            <w:r>
+              <w:rPr>
+                <w:b/>
+                <w:bCs/>
+                <w:sz w:val="24"/>
+                <w:szCs w:val="24"/>
+              </w:rPr>
+              <w:fldChar w:fldCharType="separate"/>
+            </w:r>
+            <w:r>
+              <w:rPr>
+                <w:b/>
+                <w:bCs/>
+                <w:noProof/>
+                <w:sz w:val="24"/>
+                <w:szCs w:val="24"/>
+              </w:rPr>
+              <w:t>2</w:t>
+            </w:r>
+            <w:r>
+              <w:rPr>
+                <w:b/>
+                <w:bCs/>
+                <w:sz w:val="24"/>
+                <w:szCs w:val="24"/>
+              </w:rPr>
+              <w:fldChar w:fldCharType="end"/>
+            </w:r>
+            <w:r>
+              <w:rPr>
+                <w:b/>
+                <w:bCs/>
+                <w:sz w:val="24"/>
+                <w:szCs w:val="24"/>
+              </w:rPr>
+              <w:t xml:space="preserve"> of </w:t>
+            </w:r>
+            <w:r>
+              <w:rPr>
+                <w:b/>
+                <w:bCs/>
+                <w:sz w:val="24"/>
+                <w:szCs w:val="24"/>
+              </w:rPr>
+              <w:fldChar w:fldCharType="begin"/>
+            </w:r>
+            <w:r>
+              <w:rPr>
+                <w:b/>
+                <w:bCs/>
+                <w:sz w:val="24"/>
+                <w:szCs w:val="24"/>
+              </w:rPr>
+              <w:instrText xml:space="preserve"> NUMPAGES  </w:instrText>
+            </w:r>
+            <w:r>
+              <w:rPr>
+                <w:b/>
+                <w:bCs/>
+                <w:sz w:val="24"/>
+                <w:szCs w:val="24"/>
+              </w:rPr>
+              <w:fldChar w:fldCharType="separate"/>
+            </w:r>
+            <w:r>
+              <w:rPr>
+                <w:b/>
+                <w:bCs/>
+                <w:noProof/>
+                <w:sz w:val="24"/>
+                <w:szCs w:val="24"/>
+              </w:rPr>
+              <w:t>2</w:t>
+            </w:r>
+            <w:r>
+              <w:rPr>
+                <w:b/>
+                <w:bCs/>
+                <w:sz w:val="24"/>
+                <w:szCs w:val="24"/>
+              </w:rPr>
+              <w:fldChar w:fldCharType="end"/>
+            </w:r>
+          </w:p>
+        </w:sdtContent>
+      </w:sdt>
+    </w:sdtContent>
+  </w:sdt>
+  <w:p>
+    <w:pPr>
+      <w:pStyle w:val="Footer"/>
+    </w:pPr>
+  </w:p>
+</w:ftr>
+</file>
+
+<file path=word/footer3.xml><?xml version="1.0" encoding="utf-8"?>
+<w:ftr xmlns:wpc="http://schemas.microsoft.com/office/word/2010/wordprocessingCanvas" xmlns:cx="http://schemas.microsoft.com/office/drawing/2014/chartex" xmlns:cx1="http://schemas.microsoft.com/office/drawing/2015/9/8/chartex" xmlns:cx2="http://schemas.microsoft.com/office/drawing/2015/10/21/chartex" xmlns:cx3="http://schemas.microsoft.com/office/drawing/2016/5/9/chartex" xmlns:cx4="http://schemas.microsoft.com/office/drawing/2016/5/10/chartex" xmlns:cx5="http://schemas.microsoft.com/office/drawing/2016/5/11/chartex" xmlns:cx6="http://schemas.microsoft.com/office/drawing/2016/5/12/chartex" xmlns:cx7="http://schemas.microsoft.com/office/drawing/2016/5/13/chartex" xmlns:cx8="http://schemas.microsoft.com/office/drawing/2016/5/14/chartex" xmlns:mc="http://schemas.openxmlformats.org/markup-compatibility/2006" xmlns:aink="http://schemas.microsoft.com/office/drawing/2016/ink" xmlns:am3d="http://schemas.microsoft.com/office/drawing/2017/model3d" xmlns:o="urn:schemas-microsoft-com:office:office" xmlns:oel="http://schemas.microsoft.com/office/2019/extlst" xmlns:r="http://schemas.openxmlformats.org/officeDocument/2006/relationships" xmlns:m="http://schemas.openxmlformats.org/officeDocument/2006/math" xmlns:v="urn:schemas-microsoft-com:vml" xmlns:wp14="http://schemas.microsoft.com/office/word/2010/wordprocessingDrawing" xmlns:wp="http://schemas.openxmlformats.org/drawingml/2006/wordprocessingDrawing" xmlns:w10="urn:schemas-microsoft-com:office:word" xmlns:w="http://schemas.openxmlformats.org/wordprocessingml/2006/main" xmlns:w14="http://schemas.microsoft.com/office/word/2010/wordml" xmlns:w15="http://schemas.microsoft.com/office/word/2012/wordml" xmlns:w16cex="http://schemas.microsoft.com/office/word/2018/wordml/cex" xmlns:w16cid="http://schemas.microsoft.com/office/word/2016/wordml/cid" xmlns:w16="http://schemas.microsoft.com/office/word/2018/wordml" xmlns:w16sdtdh="http://schemas.microsoft.com/office/word/2020/wordml/sdtdatahash" xmlns:w16se="http://schemas.microsoft.com/office/word/2015/wordml/symex" xmlns:wpg="http://schemas.microsoft.com/office/word/2010/wordprocessingGroup" xmlns:wpi="http://schemas.microsoft.com/office/word/2010/wordprocessingInk" xmlns:wne="http://schemas.microsoft.com/office/word/2006/wordml" xmlns:wps="http://schemas.microsoft.com/office/word/2010/wordprocessingShape" mc:Ignorable="w14 w15 w16se w16cid w16 w16cex w16sdtdh wp14">
+  <w:sdt>
+    <w:sdtPr>
+      <w:id w:val="1924835919"/>
+      <w:docPartObj>
+        <w:docPartGallery w:val="Page Numbers (Bottom of Page)"/>
+        <w:docPartUnique/>
+      </w:docPartObj>
+    </w:sdtPr>
+    <w:sdtEndPr/>
+    <w:sdtContent>
+      <w:sdt>
+        <w:sdtPr>
+          <w:id w:val="1728636285"/>
+          <w:docPartObj>
+            <w:docPartGallery w:val="Page Numbers (Top of Page)"/>
+            <w:docPartUnique/>
+          </w:docPartObj>
+        </w:sdtPr>
+        <w:sdtEndPr/>
+        <w:sdtContent>
+          <w:p>
+            <w:pPr>
+              <w:pStyle w:val="Footer"/>
+              <w:jc w:val="center"/>
+            </w:pPr>
+            <w:r>
+              <w:rPr>
+                <w:b/>
+                <w:bCs/>
+                <w:sz w:val="24"/>
+                <w:szCs w:val="24"/>
+              </w:rPr>
+              <w:t xml:space="preserve">Page </w:t>
+            </w:r>
+            <w:r>
+              <w:rPr>
+                <w:b/>
+                <w:bCs/>
+                <w:sz w:val="24"/>
+                <w:szCs w:val="24"/>
+              </w:rPr>
+              <w:fldChar w:fldCharType="begin"/>
+            </w:r>
+            <w:r>
+              <w:rPr>
+                <w:b/>
+                <w:bCs/>
+                <w:sz w:val="24"/>
+                <w:szCs w:val="24"/>
+              </w:rPr>
+              <w:instrText xml:space="preserve"> PAGE </w:instrText>
+            </w:r>
+            <w:r>
+              <w:rPr>
+                <w:b/>
+                <w:bCs/>
+                <w:sz w:val="24"/>
+                <w:szCs w:val="24"/>
+              </w:rPr>
+              <w:fldChar w:fldCharType="separate"/>
+            </w:r>
+            <w:r>
+              <w:rPr>
+                <w:b/>
+                <w:bCs/>
+                <w:noProof/>
+                <w:sz w:val="24"/>
+                <w:szCs w:val="24"/>
+              </w:rPr>
+              <w:t>2</w:t>
+            </w:r>
+            <w:r>
+              <w:rPr>
+                <w:b/>
+                <w:bCs/>
+                <w:sz w:val="24"/>
+                <w:szCs w:val="24"/>
+              </w:rPr>
+              <w:fldChar w:fldCharType="end"/>
+            </w:r>
+            <w:r>
+              <w:rPr>
+                <w:b/>
+                <w:bCs/>
+                <w:sz w:val="24"/>
+                <w:szCs w:val="24"/>
+              </w:rPr>
+              <w:t xml:space="preserve"> of </w:t>
+            </w:r>
+            <w:r>
+              <w:rPr>
+                <w:b/>
+                <w:bCs/>
+                <w:sz w:val="24"/>
+                <w:szCs w:val="24"/>
+              </w:rPr>
+              <w:fldChar w:fldCharType="begin"/>
+            </w:r>
+            <w:r>
+              <w:rPr>
+                <w:b/>
+                <w:bCs/>
+                <w:sz w:val="24"/>
+                <w:szCs w:val="24"/>
+              </w:rPr>
+              <w:instrText xml:space="preserve"> NUMPAGES  </w:instrText>
+            </w:r>
+            <w:r>
+              <w:rPr>
+                <w:b/>
+                <w:bCs/>
+                <w:sz w:val="24"/>
+                <w:szCs w:val="24"/>
+              </w:rPr>
+              <w:fldChar w:fldCharType="separate"/>
+            </w:r>
+            <w:r>
+              <w:rPr>
+                <w:b/>
+                <w:bCs/>
+                <w:noProof/>
+                <w:sz w:val="24"/>
+                <w:szCs w:val="24"/>
+              </w:rPr>
+              <w:t>2</w:t>
+            </w:r>
+            <w:r>
+              <w:rPr>
+                <w:b/>
+                <w:bCs/>
+                <w:sz w:val="24"/>
+                <w:szCs w:val="24"/>
+              </w:rPr>
+              <w:fldChar w:fldCharType="end"/>
+            </w:r>
+          </w:p>
+        </w:sdtContent>
+      </w:sdt>
+    </w:sdtContent>
+  </w:sdt>
+  <w:p>
+    <w:pPr>
+      <w:pStyle w:val="Footer"/>
+    </w:pPr>
+  </w:p>
+</w:ftr>
+</file>
+
 <file path=word/footnotes.xml><?xml version="1.0" encoding="utf-8"?>
 <w:footnotes xmlns:wpc="http://schemas.microsoft.com/office/word/2010/wordprocessingCanvas" xmlns:cx="http://schemas.microsoft.com/office/drawing/2014/chartex" xmlns:cx1="http://schemas.microsoft.com/office/drawing/2015/9/8/chartex" xmlns:cx2="http://schemas.microsoft.com/office/drawing/2015/10/21/chartex" xmlns:cx3="http://schemas.microsoft.com/office/drawing/2016/5/9/chartex" xmlns:cx4="http://schemas.microsoft.com/office/drawing/2016/5/10/chartex" xmlns:cx5="http://schemas.microsoft.com/office/drawing/2016/5/11/chartex" xmlns:cx6="http://schemas.microsoft.com/office/drawing/2016/5/12/chartex" xmlns:cx7="http://schemas.microsoft.com/office/drawing/2016/5/13/chartex" xmlns:cx8="http://schemas.microsoft.com/office/drawing/2016/5/14/chartex" xmlns:mc="http://schemas.openxmlformats.org/markup-compatibility/2006" xmlns:aink="http://schemas.microsoft.com/office/drawing/2016/ink" xmlns:am3d="http://schemas.microsoft.com/office/drawing/2017/model3d" xmlns:o="urn:schemas-microsoft-com:office:office" xmlns:oel="http://schemas.microsoft.com/office/2019/extlst" xmlns:r="http://schemas.openxmlformats.org/officeDocument/2006/relationships" xmlns:m="http://schemas.openxmlformats.org/officeDocument/2006/math" xmlns:v="urn:schemas-microsoft-com:vml" xmlns:wp14="http://schemas.microsoft.com/office/word/2010/wordprocessingDrawing" xmlns:wp="http://schemas.openxmlformats.org/drawingml/2006/wordprocessingDrawing" xmlns:w10="urn:schemas-microsoft-com:office:word" xmlns:w="http://schemas.openxmlformats.org/wordprocessingml/2006/main" xmlns:w14="http://schemas.microsoft.com/office/word/2010/wordml" xmlns:w15="http://schemas.microsoft.com/office/word/2012/wordml" xmlns:w16cex="http://schemas.microsoft.com/office/word/2018/wordml/cex" xmlns:w16cid="http://schemas.microsoft.com/office/word/2016/wordml/cid" xmlns:w16="http://schemas.microsoft.com/office/word/2018/wordml" xmlns:w16sdtdh="http://schemas.microsoft.com/office/word/2020/wordml/sdtdatahash" xmlns:w16se="http://schemas.microsoft.com/office/word/2015/wordml/symex" xmlns:wpg="http://schemas.microsoft.com/office/word/2010/wordprocessingGroup" xmlns:wpi="http://schemas.microsoft.com/office/word/2010/wordprocessingInk" xmlns:wne="http://schemas.microsoft.com/office/word/2006/wordml" xmlns:wps="http://schemas.microsoft.com/office/word/2010/wordprocessingShape" mc:Ignorable="w14 w15 w16se w16cid w16 w16cex w16sdtdh wp14">
   <w:footnote w:type="separator" w:id="-1">
@@ -959,6 +1242,36 @@
     </w:p>
   </w:footnote>
 </w:footnotes>
+</file>
+
+<file path=word/header1.xml><?xml version="1.0" encoding="utf-8"?>
+<w:hdr xmlns:wpc="http://schemas.microsoft.com/office/word/2010/wordprocessingCanvas" xmlns:cx="http://schemas.microsoft.com/office/drawing/2014/chartex" xmlns:cx1="http://schemas.microsoft.com/office/drawing/2015/9/8/chartex" xmlns:cx2="http://schemas.microsoft.com/office/drawing/2015/10/21/chartex" xmlns:cx3="http://schemas.microsoft.com/office/drawing/2016/5/9/chartex" xmlns:cx4="http://schemas.microsoft.com/office/drawing/2016/5/10/chartex" xmlns:cx5="http://schemas.microsoft.com/office/drawing/2016/5/11/chartex" xmlns:cx6="http://schemas.microsoft.com/office/drawing/2016/5/12/chartex" xmlns:cx7="http://schemas.microsoft.com/office/drawing/2016/5/13/chartex" xmlns:cx8="http://schemas.microsoft.com/office/drawing/2016/5/14/chartex" xmlns:mc="http://schemas.openxmlformats.org/markup-compatibility/2006" xmlns:aink="http://schemas.microsoft.com/office/drawing/2016/ink" xmlns:am3d="http://schemas.microsoft.com/office/drawing/2017/model3d" xmlns:o="urn:schemas-microsoft-com:office:office" xmlns:oel="http://schemas.microsoft.com/office/2019/extlst" xmlns:r="http://schemas.openxmlformats.org/officeDocument/2006/relationships" xmlns:m="http://schemas.openxmlformats.org/officeDocument/2006/math" xmlns:v="urn:schemas-microsoft-com:vml" xmlns:wp14="http://schemas.microsoft.com/office/word/2010/wordprocessingDrawing" xmlns:wp="http://schemas.openxmlformats.org/drawingml/2006/wordprocessingDrawing" xmlns:w10="urn:schemas-microsoft-com:office:word" xmlns:w="http://schemas.openxmlformats.org/wordprocessingml/2006/main" xmlns:w14="http://schemas.microsoft.com/office/word/2010/wordml" xmlns:w15="http://schemas.microsoft.com/office/word/2012/wordml" xmlns:w16cex="http://schemas.microsoft.com/office/word/2018/wordml/cex" xmlns:w16cid="http://schemas.microsoft.com/office/word/2016/wordml/cid" xmlns:w16="http://schemas.microsoft.com/office/word/2018/wordml" xmlns:w16sdtdh="http://schemas.microsoft.com/office/word/2020/wordml/sdtdatahash" xmlns:w16se="http://schemas.microsoft.com/office/word/2015/wordml/symex" xmlns:wpg="http://schemas.microsoft.com/office/word/2010/wordprocessingGroup" xmlns:wpi="http://schemas.microsoft.com/office/word/2010/wordprocessingInk" xmlns:wne="http://schemas.microsoft.com/office/word/2006/wordml" xmlns:wps="http://schemas.microsoft.com/office/word/2010/wordprocessingShape" mc:Ignorable="w14 w15 w16se w16cid w16 w16cex w16sdtdh wp14">
+  <w:p>
+    <w:pPr>
+      <w:pStyle w:val="Header"/>
+    </w:pPr>
+  </w:p>
+</w:hdr>
+</file>
+
+<file path=word/header2.xml><?xml version="1.0" encoding="utf-8"?>
+<w:hdr xmlns:wpc="http://schemas.microsoft.com/office/word/2010/wordprocessingCanvas" xmlns:cx="http://schemas.microsoft.com/office/drawing/2014/chartex" xmlns:cx1="http://schemas.microsoft.com/office/drawing/2015/9/8/chartex" xmlns:cx2="http://schemas.microsoft.com/office/drawing/2015/10/21/chartex" xmlns:cx3="http://schemas.microsoft.com/office/drawing/2016/5/9/chartex" xmlns:cx4="http://schemas.microsoft.com/office/drawing/2016/5/10/chartex" xmlns:cx5="http://schemas.microsoft.com/office/drawing/2016/5/11/chartex" xmlns:cx6="http://schemas.microsoft.com/office/drawing/2016/5/12/chartex" xmlns:cx7="http://schemas.microsoft.com/office/drawing/2016/5/13/chartex" xmlns:cx8="http://schemas.microsoft.com/office/drawing/2016/5/14/chartex" xmlns:mc="http://schemas.openxmlformats.org/markup-compatibility/2006" xmlns:aink="http://schemas.microsoft.com/office/drawing/2016/ink" xmlns:am3d="http://schemas.microsoft.com/office/drawing/2017/model3d" xmlns:o="urn:schemas-microsoft-com:office:office" xmlns:oel="http://schemas.microsoft.com/office/2019/extlst" xmlns:r="http://schemas.openxmlformats.org/officeDocument/2006/relationships" xmlns:m="http://schemas.openxmlformats.org/officeDocument/2006/math" xmlns:v="urn:schemas-microsoft-com:vml" xmlns:wp14="http://schemas.microsoft.com/office/word/2010/wordprocessingDrawing" xmlns:wp="http://schemas.openxmlformats.org/drawingml/2006/wordprocessingDrawing" xmlns:w10="urn:schemas-microsoft-com:office:word" xmlns:w="http://schemas.openxmlformats.org/wordprocessingml/2006/main" xmlns:w14="http://schemas.microsoft.com/office/word/2010/wordml" xmlns:w15="http://schemas.microsoft.com/office/word/2012/wordml" xmlns:w16cex="http://schemas.microsoft.com/office/word/2018/wordml/cex" xmlns:w16cid="http://schemas.microsoft.com/office/word/2016/wordml/cid" xmlns:w16="http://schemas.microsoft.com/office/word/2018/wordml" xmlns:w16sdtdh="http://schemas.microsoft.com/office/word/2020/wordml/sdtdatahash" xmlns:w16se="http://schemas.microsoft.com/office/word/2015/wordml/symex" xmlns:wpg="http://schemas.microsoft.com/office/word/2010/wordprocessingGroup" xmlns:wpi="http://schemas.microsoft.com/office/word/2010/wordprocessingInk" xmlns:wne="http://schemas.microsoft.com/office/word/2006/wordml" xmlns:wps="http://schemas.microsoft.com/office/word/2010/wordprocessingShape" mc:Ignorable="w14 w15 w16se w16cid w16 w16cex w16sdtdh wp14">
+  <w:p>
+    <w:pPr>
+      <w:pStyle w:val="Header"/>
+    </w:pPr>
+  </w:p>
+</w:hdr>
+</file>
+
+<file path=word/header3.xml><?xml version="1.0" encoding="utf-8"?>
+<w:hdr xmlns:wpc="http://schemas.microsoft.com/office/word/2010/wordprocessingCanvas" xmlns:cx="http://schemas.microsoft.com/office/drawing/2014/chartex" xmlns:cx1="http://schemas.microsoft.com/office/drawing/2015/9/8/chartex" xmlns:cx2="http://schemas.microsoft.com/office/drawing/2015/10/21/chartex" xmlns:cx3="http://schemas.microsoft.com/office/drawing/2016/5/9/chartex" xmlns:cx4="http://schemas.microsoft.com/office/drawing/2016/5/10/chartex" xmlns:cx5="http://schemas.microsoft.com/office/drawing/2016/5/11/chartex" xmlns:cx6="http://schemas.microsoft.com/office/drawing/2016/5/12/chartex" xmlns:cx7="http://schemas.microsoft.com/office/drawing/2016/5/13/chartex" xmlns:cx8="http://schemas.microsoft.com/office/drawing/2016/5/14/chartex" xmlns:mc="http://schemas.openxmlformats.org/markup-compatibility/2006" xmlns:aink="http://schemas.microsoft.com/office/drawing/2016/ink" xmlns:am3d="http://schemas.microsoft.com/office/drawing/2017/model3d" xmlns:o="urn:schemas-microsoft-com:office:office" xmlns:oel="http://schemas.microsoft.com/office/2019/extlst" xmlns:r="http://schemas.openxmlformats.org/officeDocument/2006/relationships" xmlns:m="http://schemas.openxmlformats.org/officeDocument/2006/math" xmlns:v="urn:schemas-microsoft-com:vml" xmlns:wp14="http://schemas.microsoft.com/office/word/2010/wordprocessingDrawing" xmlns:wp="http://schemas.openxmlformats.org/drawingml/2006/wordprocessingDrawing" xmlns:w10="urn:schemas-microsoft-com:office:word" xmlns:w="http://schemas.openxmlformats.org/wordprocessingml/2006/main" xmlns:w14="http://schemas.microsoft.com/office/word/2010/wordml" xmlns:w15="http://schemas.microsoft.com/office/word/2012/wordml" xmlns:w16cex="http://schemas.microsoft.com/office/word/2018/wordml/cex" xmlns:w16cid="http://schemas.microsoft.com/office/word/2016/wordml/cid" xmlns:w16="http://schemas.microsoft.com/office/word/2018/wordml" xmlns:w16sdtdh="http://schemas.microsoft.com/office/word/2020/wordml/sdtdatahash" xmlns:w16se="http://schemas.microsoft.com/office/word/2015/wordml/symex" xmlns:wpg="http://schemas.microsoft.com/office/word/2010/wordprocessingGroup" xmlns:wpi="http://schemas.microsoft.com/office/word/2010/wordprocessingInk" xmlns:wne="http://schemas.microsoft.com/office/word/2006/wordml" xmlns:wps="http://schemas.microsoft.com/office/word/2010/wordprocessingShape" mc:Ignorable="w14 w15 w16se w16cid w16 w16cex w16sdtdh wp14">
+  <w:p>
+    <w:pPr>
+      <w:pStyle w:val="Header"/>
+    </w:pPr>
+  </w:p>
+</w:hdr>
 </file>
 
 <file path=word/numbering.xml><?xml version="1.0" encoding="utf-8"?>

</xml_diff>